<commit_message>
Updated instruction files, resampling still to be edited.
</commit_message>
<xml_diff>
--- a/Instructions/Generalized_linear_models.docx
+++ b/Instructions/Generalized_linear_models.docx
@@ -4000,9 +4000,15 @@
       </w:r>
       <w:r>
         <w:rPr>
-          <w:rStyle w:val="NormalTok"/>
-        </w:rPr>
-        <w:t xml:space="preserve">quasibinomial,</w:t>
+          <w:rStyle w:val="StringTok"/>
+        </w:rPr>
+        <w:t xml:space="preserve">"quasibinomial"</w:t>
+      </w:r>
+      <w:r>
+        <w:rPr>
+          <w:rStyle w:val="NormalTok"/>
+        </w:rPr>
+        <w:t xml:space="preserve">,</w:t>
       </w:r>
       <w:r>
         <w:br w:type="textWrapping"/>
@@ -4385,9 +4391,15 @@
       </w:r>
       <w:r>
         <w:rPr>
-          <w:rStyle w:val="NormalTok"/>
-        </w:rPr>
-        <w:t xml:space="preserve">quasibinomial,</w:t>
+          <w:rStyle w:val="StringTok"/>
+        </w:rPr>
+        <w:t xml:space="preserve">"quasibinomial"</w:t>
+      </w:r>
+      <w:r>
+        <w:rPr>
+          <w:rStyle w:val="NormalTok"/>
+        </w:rPr>
+        <w:t xml:space="preserve">,</w:t>
       </w:r>
       <w:r>
         <w:br w:type="textWrapping"/>
@@ -8477,7 +8489,7 @@
     </w:lvl>
   </w:abstractNum>
   <w:abstractNum w:abstractNumId="990">
-    <w:nsid w:val="93f7fe7d"/>
+    <w:nsid w:val="73eb0491"/>
     <w:multiLevelType w:val="multilevel"/>
     <w:lvl w:ilvl="0">
       <w:numFmt w:val="bullet"/>
@@ -8558,7 +8570,7 @@
     </w:lvl>
   </w:abstractNum>
   <w:abstractNum w:abstractNumId="99411">
-    <w:nsid w:val="d5740b58"/>
+    <w:nsid w:val="c7417bba"/>
     <w:multiLevelType w:val="multilevel"/>
     <w:lvl w:ilvl="0">
       <w:start w:val="1"/>
@@ -8646,7 +8658,7 @@
     </w:lvl>
   </w:abstractNum>
   <w:abstractNum w:abstractNumId="991">
-    <w:nsid w:val="2f1da4a4"/>
+    <w:nsid w:val="344e3613"/>
     <w:multiLevelType w:val="multilevel"/>
     <w:lvl w:ilvl="0">
       <w:numFmt w:val="bullet"/>

</xml_diff>